<commit_message>
+ sample updates for DMSContainer 4.1
</commit_message>
<xml_diff>
--- a/reports_module_sample/bin/reports/Report04.docx
+++ b/reports_module_sample/bin/reports/Report04.docx
@@ -8,36 +8,25 @@
         <w:spacing w:before="240" w:after="120"/>
         <w:rPr>
           <w:rStyle w:val="Riferimentointenso"/>
+          <w:rFonts w:ascii="Segoe UI Light" w:hAnsi="Segoe UI Light" w:cs="Segoe UI Light"/>
         </w:rPr>
       </w:pPr>
+      <w:bookmarkStart w:id="0" w:name="_GoBack"/>
       <w:r>
         <w:rPr>
           <w:rStyle w:val="Riferimentointenso"/>
+          <w:rFonts w:ascii="Segoe UI Light" w:hAnsi="Segoe UI Light" w:cs="Segoe UI Light"/>
         </w:rPr>
         <w:t>{{meta.title}}</w:t>
       </w:r>
     </w:p>
     <w:p>
       <w:pPr>
-        <w:jc w:val="center"/>
         <w:rPr>
           <w:rFonts w:ascii="Segoe UI Light" w:hAnsi="Segoe UI Light" w:cs="Segoe UI Light"/>
-          <w:b/>
-          <w:bCs/>
-          <w:sz w:val="18"/>
         </w:rPr>
       </w:pPr>
-      <w:r>
-        <w:rPr>
-          <w:rFonts w:ascii="Segoe UI Light" w:hAnsi="Segoe UI Light" w:cs="Segoe UI Light"/>
-          <w:b/>
-          <w:bCs/>
-          <w:sz w:val="18"/>
-        </w:rPr>
-        <w:t>HTML Report</w:t>
-      </w:r>
     </w:p>
-    <w:p/>
     <w:tbl>
       <w:tblPr>
         <w:tblW w:w="9638" w:type="dxa"/>
@@ -149,18 +138,7 @@
                 <w:bCs/>
                 <w:sz w:val="44"/>
               </w:rPr>
-              <w:t>Addre</w:t>
-            </w:r>
-            <w:bookmarkStart w:id="0" w:name="_GoBack"/>
-            <w:bookmarkEnd w:id="0"/>
-            <w:r>
-              <w:rPr>
-                <w:rFonts w:ascii="Segoe UI Light" w:hAnsi="Segoe UI Light" w:cs="Segoe UI Light"/>
-                <w:b/>
-                <w:bCs/>
-                <w:sz w:val="44"/>
-              </w:rPr>
-              <w:t>ss</w:t>
+              <w:t>Address</w:t>
             </w:r>
           </w:p>
         </w:tc>
@@ -212,8 +190,14 @@
             <w:shd w:val="clear" w:color="auto" w:fill="auto"/>
           </w:tcPr>
           <w:p>
-            <w:r>
-              <w:rPr>
+            <w:pPr>
+              <w:rPr>
+                <w:rFonts w:ascii="Segoe UI Light" w:hAnsi="Segoe UI Light" w:cs="Segoe UI Light"/>
+              </w:rPr>
+            </w:pPr>
+            <w:r>
+              <w:rPr>
+                <w:rFonts w:ascii="Segoe UI Light" w:hAnsi="Segoe UI Light" w:cs="Segoe UI Light"/>
                 <w:b/>
                 <w:bCs/>
                 <w:lang w:val="en-US"/>
@@ -223,6 +207,7 @@
             <w:proofErr w:type="spellStart"/>
             <w:r>
               <w:rPr>
+                <w:rFonts w:ascii="Segoe UI Light" w:hAnsi="Segoe UI Light" w:cs="Segoe UI Light"/>
                 <w:b/>
                 <w:bCs/>
                 <w:lang w:val="en-US"/>
@@ -232,6 +217,7 @@
             <w:proofErr w:type="spellEnd"/>
             <w:r>
               <w:rPr>
+                <w:rFonts w:ascii="Segoe UI Light" w:hAnsi="Segoe UI Light" w:cs="Segoe UI Light"/>
                 <w:b/>
                 <w:bCs/>
                 <w:lang w:val="en-US"/>
@@ -258,9 +244,13 @@
           <w:p>
             <w:pPr>
               <w:pStyle w:val="Obsahtabulky"/>
+              <w:rPr>
+                <w:rFonts w:ascii="Segoe UI Light" w:hAnsi="Segoe UI Light" w:cs="Segoe UI Light"/>
+              </w:rPr>
             </w:pPr>
             <w:r>
               <w:rPr>
+                <w:rFonts w:ascii="Segoe UI Light" w:hAnsi="Segoe UI Light" w:cs="Segoe UI Light"/>
                 <w:b/>
                 <w:bCs/>
               </w:rPr>
@@ -281,8 +271,14 @@
           <w:p>
             <w:pPr>
               <w:pStyle w:val="Obsahtabulky"/>
+              <w:rPr>
+                <w:rFonts w:ascii="Segoe UI Light" w:hAnsi="Segoe UI Light" w:cs="Segoe UI Light"/>
+              </w:rPr>
             </w:pPr>
             <w:r>
+              <w:rPr>
+                <w:rFonts w:ascii="Segoe UI Light" w:hAnsi="Segoe UI Light" w:cs="Segoe UI Light"/>
+              </w:rPr>
               <w:t>{{c.contact_first}} {{c.contact_last}}</w:t>
             </w:r>
           </w:p>
@@ -301,22 +297,37 @@
           <w:p>
             <w:pPr>
               <w:pStyle w:val="Obsahtabulky"/>
+              <w:rPr>
+                <w:rFonts w:ascii="Segoe UI Light" w:hAnsi="Segoe UI Light" w:cs="Segoe UI Light"/>
+              </w:rPr>
             </w:pPr>
             <w:r>
+              <w:rPr>
+                <w:rFonts w:ascii="Segoe UI Light" w:hAnsi="Segoe UI Light" w:cs="Segoe UI Light"/>
+              </w:rPr>
               <w:t>{{c.address_line1}}</w:t>
             </w:r>
           </w:p>
           <w:p>
             <w:pPr>
               <w:pStyle w:val="Obsahtabulky"/>
+              <w:rPr>
+                <w:rFonts w:ascii="Segoe UI Light" w:hAnsi="Segoe UI Light" w:cs="Segoe UI Light"/>
+              </w:rPr>
             </w:pPr>
             <w:r>
+              <w:rPr>
+                <w:rFonts w:ascii="Segoe UI Light" w:hAnsi="Segoe UI Light" w:cs="Segoe UI Light"/>
+              </w:rPr>
               <w:t>{{c.address_line2}}</w:t>
             </w:r>
           </w:p>
           <w:p>
             <w:pPr>
               <w:pStyle w:val="Obsahtabulky"/>
+              <w:rPr>
+                <w:rFonts w:ascii="Segoe UI Light" w:hAnsi="Segoe UI Light" w:cs="Segoe UI Light"/>
+              </w:rPr>
             </w:pPr>
           </w:p>
         </w:tc>
@@ -335,8 +346,14 @@
           <w:p>
             <w:pPr>
               <w:pStyle w:val="Obsahtabulky"/>
+              <w:rPr>
+                <w:rFonts w:ascii="Segoe UI Light" w:hAnsi="Segoe UI Light" w:cs="Segoe UI Light"/>
+              </w:rPr>
             </w:pPr>
             <w:r>
+              <w:rPr>
+                <w:rFonts w:ascii="Segoe UI Light" w:hAnsi="Segoe UI Light" w:cs="Segoe UI Light"/>
+              </w:rPr>
               <w:t>{{c.country}}</w:t>
             </w:r>
           </w:p>
@@ -359,8 +376,14 @@
             <w:shd w:val="clear" w:color="auto" w:fill="auto"/>
           </w:tcPr>
           <w:p>
-            <w:r>
-              <w:rPr>
+            <w:pPr>
+              <w:rPr>
+                <w:rFonts w:ascii="Segoe UI Light" w:hAnsi="Segoe UI Light" w:cs="Segoe UI Light"/>
+              </w:rPr>
+            </w:pPr>
+            <w:r>
+              <w:rPr>
+                <w:rFonts w:ascii="Segoe UI Light" w:hAnsi="Segoe UI Light" w:cs="Segoe UI Light"/>
                 <w:b/>
                 <w:bCs/>
                 <w:lang w:val="en-US"/>
@@ -370,6 +393,7 @@
             <w:proofErr w:type="spellStart"/>
             <w:r>
               <w:rPr>
+                <w:rFonts w:ascii="Segoe UI Light" w:hAnsi="Segoe UI Light" w:cs="Segoe UI Light"/>
                 <w:b/>
                 <w:bCs/>
                 <w:lang w:val="en-US"/>
@@ -379,6 +403,7 @@
             <w:proofErr w:type="spellEnd"/>
             <w:r>
               <w:rPr>
+                <w:rFonts w:ascii="Segoe UI Light" w:hAnsi="Segoe UI Light" w:cs="Segoe UI Light"/>
                 <w:b/>
                 <w:bCs/>
                 <w:lang w:val="en-US"/>
@@ -388,6 +413,7 @@
             <w:proofErr w:type="spellStart"/>
             <w:r>
               <w:rPr>
+                <w:rFonts w:ascii="Segoe UI Light" w:hAnsi="Segoe UI Light" w:cs="Segoe UI Light"/>
                 <w:b/>
                 <w:bCs/>
                 <w:lang w:val="en-US"/>
@@ -397,6 +423,7 @@
             <w:proofErr w:type="spellEnd"/>
             <w:r>
               <w:rPr>
+                <w:rFonts w:ascii="Segoe UI Light" w:hAnsi="Segoe UI Light" w:cs="Segoe UI Light"/>
                 <w:b/>
                 <w:bCs/>
                 <w:lang w:val="en-US"/>
@@ -407,19 +434,34 @@
         </w:tc>
       </w:tr>
     </w:tbl>
-    <w:p/>
     <w:p>
+      <w:pPr>
+        <w:rPr>
+          <w:rFonts w:ascii="Segoe UI Light" w:hAnsi="Segoe UI Light" w:cs="Segoe UI Light"/>
+        </w:rPr>
+      </w:pPr>
+    </w:p>
+    <w:p>
+      <w:pPr>
+        <w:rPr>
+          <w:rFonts w:ascii="Segoe UI Light" w:hAnsi="Segoe UI Light" w:cs="Segoe UI Light"/>
+        </w:rPr>
+      </w:pPr>
       <w:r>
-        <w:t>Total: #</w:t>
-      </w:r>
-      <w:r>
-        <w:t>{{data|count}}</w:t>
-      </w:r>
-      <w:r>
-        <w:t xml:space="preserve"> customers</w:t>
+        <w:rPr>
+          <w:rFonts w:ascii="Segoe UI Light" w:hAnsi="Segoe UI Light" w:cs="Segoe UI Light"/>
+        </w:rPr>
+        <w:t>Total: #{{data|count}} customers</w:t>
       </w:r>
     </w:p>
-    <w:p/>
+    <w:bookmarkEnd w:id="0"/>
+    <w:p>
+      <w:pPr>
+        <w:rPr>
+          <w:rFonts w:ascii="Segoe UI Light" w:hAnsi="Segoe UI Light" w:cs="Segoe UI Light"/>
+        </w:rPr>
+      </w:pPr>
+    </w:p>
     <w:sectPr>
       <w:headerReference w:type="even" r:id="rId6"/>
       <w:headerReference w:type="default" r:id="rId7"/>

</xml_diff>